<commit_message>
Tp3 sans cahier des charges
</commit_message>
<xml_diff>
--- a/Tp3/Tp3 DeGuiWii.docx
+++ b/Tp3/Tp3 DeGuiWii.docx
@@ -35,6 +35,7 @@
             <w:dataBinding w:prefixMappings="xmlns:ns0='http://schemas.openxmlformats.org/officeDocument/2006/extended-properties'" w:xpath="/ns0:Properties[1]/ns0:Company[1]" w:storeItemID="{6668398D-A668-4E3E-A5EB-62B293D839F1}"/>
             <w:text/>
           </w:sdtPr>
+          <w:sdtEndPr/>
           <w:sdtContent>
             <w:tc>
               <w:tcPr>
@@ -99,6 +100,7 @@
                 <w:dataBinding w:prefixMappings="xmlns:ns0='http://schemas.openxmlformats.org/package/2006/metadata/core-properties' xmlns:ns1='http://purl.org/dc/elements/1.1/'" w:xpath="/ns0:coreProperties[1]/ns1:title[1]" w:storeItemID="{6C3C8BC8-F283-45AE-878A-BAB7291924A1}"/>
                 <w:text/>
               </w:sdtPr>
+              <w:sdtEndPr/>
               <w:sdtContent>
                 <w:r>
                   <w:rPr>
@@ -130,6 +132,7 @@
             <w:dataBinding w:prefixMappings="xmlns:ns0='http://schemas.openxmlformats.org/package/2006/metadata/core-properties' xmlns:ns1='http://purl.org/dc/elements/1.1/'" w:xpath="/ns0:coreProperties[1]/ns1:subject[1]" w:storeItemID="{6C3C8BC8-F283-45AE-878A-BAB7291924A1}"/>
             <w:text/>
           </w:sdtPr>
+          <w:sdtEndPr/>
           <w:sdtContent>
             <w:tc>
               <w:tcPr>
@@ -209,6 +212,7 @@
               <w:dataBinding w:prefixMappings="xmlns:ns0='http://schemas.openxmlformats.org/package/2006/metadata/core-properties' xmlns:ns1='http://purl.org/dc/elements/1.1/'" w:xpath="/ns0:coreProperties[1]/ns1:creator[1]" w:storeItemID="{6C3C8BC8-F283-45AE-878A-BAB7291924A1}"/>
               <w:text/>
             </w:sdtPr>
+            <w:sdtEndPr/>
             <w:sdtContent>
               <w:p>
                 <w:pPr>
@@ -281,6 +285,7 @@
                 <w:calendar w:val="gregorian"/>
               </w:date>
             </w:sdtPr>
+            <w:sdtEndPr/>
             <w:sdtContent>
               <w:p>
                 <w:pPr>
@@ -477,6 +482,31 @@
     </w:p>
     <w:p>
       <w:r>
+        <w:t xml:space="preserve">Structure de la base de données </w:t>
+      </w:r>
+      <w:bookmarkStart w:id="0" w:name="_GoBack"/>
+      <w:bookmarkEnd w:id="0"/>
+      <w:r>
+        <w:t>(une autre version est disponibles dans le fichier :</w:t>
+      </w:r>
+      <w:r>
+        <w:t xml:space="preserve"> </w:t>
+      </w:r>
+      <w:r>
+        <w:rPr>
+          <w:u w:val="single"/>
+        </w:rPr>
+        <w:t>Structure de la base de donnée.pdf</w:t>
+      </w:r>
+      <w:r>
+        <w:t>) :</w:t>
+      </w:r>
+    </w:p>
+    <w:p>
+      <w:r>
+        <w:rPr>
+          <w:noProof/>
+        </w:rPr>
         <w:drawing>
           <wp:inline distT="0" distB="0" distL="0" distR="0" wp14:anchorId="38711AA2" wp14:editId="2177FC90">
             <wp:extent cx="5486400" cy="3521075"/>
@@ -527,6 +557,36 @@
           <w:lang w:val="en-CA"/>
         </w:rPr>
       </w:pPr>
+      <w:proofErr w:type="spellStart"/>
+      <w:r>
+        <w:rPr>
+          <w:lang w:val="en-CA"/>
+        </w:rPr>
+        <w:t>Liste</w:t>
+      </w:r>
+      <w:proofErr w:type="spellEnd"/>
+      <w:r>
+        <w:rPr>
+          <w:lang w:val="en-CA"/>
+        </w:rPr>
+        <w:t xml:space="preserve"> des </w:t>
+      </w:r>
+      <w:proofErr w:type="spellStart"/>
+      <w:proofErr w:type="gramStart"/>
+      <w:r>
+        <w:rPr>
+          <w:lang w:val="en-CA"/>
+        </w:rPr>
+        <w:t>requêtes</w:t>
+      </w:r>
+      <w:proofErr w:type="spellEnd"/>
+      <w:r>
+        <w:rPr>
+          <w:lang w:val="en-CA"/>
+        </w:rPr>
+        <w:t xml:space="preserve"> :</w:t>
+      </w:r>
+      <w:proofErr w:type="gramEnd"/>
     </w:p>
     <w:p>
       <w:pPr>
@@ -601,15 +661,7 @@
         <w:rPr>
           <w:lang w:val="en-CA"/>
         </w:rPr>
-        <w:t xml:space="preserve">CREATE </w:t>
-      </w:r>
-      <w:bookmarkStart w:id="0" w:name="_GoBack"/>
-      <w:bookmarkEnd w:id="0"/>
-      <w:r>
-        <w:rPr>
-          <w:lang w:val="en-CA"/>
-        </w:rPr>
-        <w:t xml:space="preserve">PROCEDURE </w:t>
+        <w:t xml:space="preserve">CREATE PROCEDURE </w:t>
       </w:r>
       <w:proofErr w:type="spellStart"/>
       <w:r>
@@ -630,6 +682,7 @@
         <w:rPr>
           <w:lang w:val="en-CA"/>
         </w:rPr>
+        <w:lastRenderedPageBreak/>
         <w:t xml:space="preserve">CREATE PROCEDURE </w:t>
       </w:r>
       <w:proofErr w:type="spellStart"/>
@@ -672,7 +725,6 @@
         <w:rPr>
           <w:lang w:val="en-CA"/>
         </w:rPr>
-        <w:lastRenderedPageBreak/>
         <w:t xml:space="preserve">CREATE PROCEDURE </w:t>
       </w:r>
       <w:proofErr w:type="spellStart"/>
@@ -706,25 +758,28 @@
       <w:proofErr w:type="spellEnd"/>
     </w:p>
     <w:p>
-      <w:pPr>
-        <w:rPr>
-          <w:lang w:val="en-CA"/>
-        </w:rPr>
-      </w:pPr>
-      <w:r>
-        <w:rPr>
-          <w:lang w:val="en-CA"/>
-        </w:rPr>
+      <w:r>
         <w:t xml:space="preserve">CREATE PROCEDURE </w:t>
       </w:r>
       <w:proofErr w:type="spellStart"/>
       <w:r>
-        <w:rPr>
-          <w:lang w:val="en-CA"/>
-        </w:rPr>
         <w:t>PS_GetMaxIdProjet</w:t>
       </w:r>
       <w:proofErr w:type="spellEnd"/>
+    </w:p>
+    <w:p>
+      <w:r>
+        <w:t xml:space="preserve">Une multitudes d’autres requêtes se situe dans le fichier : </w:t>
+      </w:r>
+      <w:r>
+        <w:rPr>
+          <w:u w:val="single"/>
+        </w:rPr>
+        <w:t>Requêtes c#.pdf</w:t>
+      </w:r>
+      <w:r>
+        <w:t>.</w:t>
+      </w:r>
     </w:p>
     <w:p>
       <w:pPr>
@@ -739,14 +794,7 @@
           <w:sz w:val="40"/>
           <w:szCs w:val="40"/>
         </w:rPr>
-        <w:t xml:space="preserve">Partie 8 : </w:t>
-      </w:r>
-      <w:r>
-        <w:rPr>
-          <w:sz w:val="40"/>
-          <w:szCs w:val="40"/>
-        </w:rPr>
-        <w:t>Suivi des activités de développement</w:t>
+        <w:t>Partie 8 : Suivi des activités de développement</w:t>
       </w:r>
     </w:p>
     <w:p/>
@@ -1431,21 +1479,21 @@
     <w:charset w:val="00"/>
     <w:family w:val="swiss"/>
     <w:pitch w:val="variable"/>
-    <w:sig w:usb0="E0002AFF" w:usb1="4000ACFF" w:usb2="00000001" w:usb3="00000000" w:csb0="000001FF" w:csb1="00000000"/>
+    <w:sig w:usb0="E0002AFF" w:usb1="C000247B" w:usb2="00000009" w:usb3="00000000" w:csb0="000001FF" w:csb1="00000000"/>
   </w:font>
   <w:font w:name="Times New Roman">
     <w:panose1 w:val="02020603050405020304"/>
     <w:charset w:val="00"/>
     <w:family w:val="roman"/>
     <w:pitch w:val="variable"/>
-    <w:sig w:usb0="E0002AFF" w:usb1="C0007843" w:usb2="00000009" w:usb3="00000000" w:csb0="000001FF" w:csb1="00000000"/>
+    <w:sig w:usb0="E0002EFF" w:usb1="C000785B" w:usb2="00000009" w:usb3="00000000" w:csb0="000001FF" w:csb1="00000000"/>
   </w:font>
   <w:font w:name="Calibri Light">
     <w:panose1 w:val="020F0302020204030204"/>
     <w:charset w:val="00"/>
     <w:family w:val="swiss"/>
     <w:pitch w:val="variable"/>
-    <w:sig w:usb0="A0002AEF" w:usb1="4000207B" w:usb2="00000000" w:usb3="00000000" w:csb0="000001FF" w:csb1="00000000"/>
+    <w:sig w:usb0="E0002AFF" w:usb1="C000247B" w:usb2="00000009" w:usb3="00000000" w:csb0="000001FF" w:csb1="00000000"/>
   </w:font>
 </w:fonts>
 </file>
@@ -1468,7 +1516,9 @@
   <w:rsids>
     <w:rsidRoot w:val="00CB6F8B"/>
     <w:rsid w:val="00854BA2"/>
+    <w:rsid w:val="00864954"/>
     <w:rsid w:val="00CB6F8B"/>
+    <w:rsid w:val="00EF00CD"/>
   </w:rsids>
   <m:mathPr>
     <m:mathFont m:val="Cambria Math"/>

</xml_diff>